<commit_message>
changed the results in the variance analysis table
</commit_message>
<xml_diff>
--- a/manuscipt/Tables.docx
+++ b/manuscipt/Tables.docx
@@ -2024,8 +2024,6 @@
                 <w:t>NA</w:t>
               </w:r>
             </w:ins>
-            <w:bookmarkStart w:id="62" w:name="_GoBack"/>
-            <w:bookmarkEnd w:id="62"/>
           </w:p>
         </w:tc>
         <w:tc>
@@ -2036,11 +2034,11 @@
             <w:pPr>
               <w:spacing w:line="240" w:lineRule="auto"/>
               <w:rPr>
-                <w:ins w:id="63" w:author="Rachael Maree Woods" w:date="2016-02-17T11:15:00Z"/>
-                <w:lang w:val="en-AU"/>
-              </w:rPr>
-            </w:pPr>
-            <w:ins w:id="64" w:author="Rachael Maree Woods" w:date="2016-02-17T11:16:00Z">
+                <w:ins w:id="62" w:author="Rachael Maree Woods" w:date="2016-02-17T11:15:00Z"/>
+                <w:lang w:val="en-AU"/>
+              </w:rPr>
+            </w:pPr>
+            <w:ins w:id="63" w:author="Rachael Maree Woods" w:date="2016-02-17T11:16:00Z">
               <w:r>
                 <w:rPr>
                   <w:lang w:val="en-AU"/>
@@ -2053,7 +2051,7 @@
       </w:tr>
       <w:tr>
         <w:trPr>
-          <w:ins w:id="65" w:author="Rachael Maree Woods" w:date="2016-02-17T11:15:00Z"/>
+          <w:ins w:id="64" w:author="Rachael Maree Woods" w:date="2016-02-17T11:15:00Z"/>
         </w:trPr>
         <w:tc>
           <w:tcPr>
@@ -2063,11 +2061,11 @@
             <w:pPr>
               <w:spacing w:line="240" w:lineRule="auto"/>
               <w:rPr>
-                <w:ins w:id="66" w:author="Rachael Maree Woods" w:date="2016-02-17T11:15:00Z"/>
-                <w:lang w:val="en-AU"/>
-              </w:rPr>
-            </w:pPr>
-            <w:ins w:id="67" w:author="Rachael Maree Woods" w:date="2016-02-17T11:15:00Z">
+                <w:ins w:id="65" w:author="Rachael Maree Woods" w:date="2016-02-17T11:15:00Z"/>
+                <w:lang w:val="en-AU"/>
+              </w:rPr>
+            </w:pPr>
+            <w:ins w:id="66" w:author="Rachael Maree Woods" w:date="2016-02-17T11:15:00Z">
               <w:r>
                 <w:rPr>
                   <w:lang w:val="en-AU"/>
@@ -2085,11 +2083,11 @@
             <w:pPr>
               <w:spacing w:line="240" w:lineRule="auto"/>
               <w:rPr>
-                <w:ins w:id="68" w:author="Rachael Maree Woods" w:date="2016-02-17T11:15:00Z"/>
-                <w:lang w:val="en-AU"/>
-              </w:rPr>
-            </w:pPr>
-            <w:ins w:id="69" w:author="Rachael Maree Woods" w:date="2016-02-17T11:16:00Z">
+                <w:ins w:id="67" w:author="Rachael Maree Woods" w:date="2016-02-17T11:15:00Z"/>
+                <w:lang w:val="en-AU"/>
+              </w:rPr>
+            </w:pPr>
+            <w:ins w:id="68" w:author="Rachael Maree Woods" w:date="2016-02-17T11:16:00Z">
               <w:r>
                 <w:rPr>
                   <w:lang w:val="en-AU"/>
@@ -2107,11 +2105,11 @@
             <w:pPr>
               <w:spacing w:line="240" w:lineRule="auto"/>
               <w:rPr>
-                <w:ins w:id="70" w:author="Rachael Maree Woods" w:date="2016-02-17T11:15:00Z"/>
-                <w:lang w:val="en-AU"/>
-              </w:rPr>
-            </w:pPr>
-            <w:ins w:id="71" w:author="Rachael Maree Woods" w:date="2016-02-17T11:16:00Z">
+                <w:ins w:id="69" w:author="Rachael Maree Woods" w:date="2016-02-17T11:15:00Z"/>
+                <w:lang w:val="en-AU"/>
+              </w:rPr>
+            </w:pPr>
+            <w:ins w:id="70" w:author="Rachael Maree Woods" w:date="2016-02-17T11:16:00Z">
               <w:r>
                 <w:rPr>
                   <w:lang w:val="en-AU"/>
@@ -2124,7 +2122,7 @@
       </w:tr>
       <w:tr>
         <w:trPr>
-          <w:ins w:id="72" w:author="Rachael Maree Woods" w:date="2016-02-17T11:15:00Z"/>
+          <w:ins w:id="71" w:author="Rachael Maree Woods" w:date="2016-02-17T11:15:00Z"/>
         </w:trPr>
         <w:tc>
           <w:tcPr>
@@ -2134,11 +2132,11 @@
             <w:pPr>
               <w:spacing w:line="240" w:lineRule="auto"/>
               <w:rPr>
-                <w:ins w:id="73" w:author="Rachael Maree Woods" w:date="2016-02-17T11:15:00Z"/>
-                <w:lang w:val="en-AU"/>
-              </w:rPr>
-            </w:pPr>
-            <w:ins w:id="74" w:author="Rachael Maree Woods" w:date="2016-02-17T11:15:00Z">
+                <w:ins w:id="72" w:author="Rachael Maree Woods" w:date="2016-02-17T11:15:00Z"/>
+                <w:lang w:val="en-AU"/>
+              </w:rPr>
+            </w:pPr>
+            <w:ins w:id="73" w:author="Rachael Maree Woods" w:date="2016-02-17T11:15:00Z">
               <w:r>
                 <w:rPr>
                   <w:lang w:val="en-AU"/>
@@ -2156,11 +2154,11 @@
             <w:pPr>
               <w:spacing w:line="240" w:lineRule="auto"/>
               <w:rPr>
-                <w:ins w:id="75" w:author="Rachael Maree Woods" w:date="2016-02-17T11:15:00Z"/>
-                <w:lang w:val="en-AU"/>
-              </w:rPr>
-            </w:pPr>
-            <w:ins w:id="76" w:author="Rachael Maree Woods" w:date="2016-02-17T11:16:00Z">
+                <w:ins w:id="74" w:author="Rachael Maree Woods" w:date="2016-02-17T11:15:00Z"/>
+                <w:lang w:val="en-AU"/>
+              </w:rPr>
+            </w:pPr>
+            <w:ins w:id="75" w:author="Rachael Maree Woods" w:date="2016-02-17T11:16:00Z">
               <w:r>
                 <w:rPr>
                   <w:lang w:val="en-AU"/>
@@ -2178,11 +2176,11 @@
             <w:pPr>
               <w:spacing w:line="240" w:lineRule="auto"/>
               <w:rPr>
-                <w:ins w:id="77" w:author="Rachael Maree Woods" w:date="2016-02-17T11:15:00Z"/>
-                <w:lang w:val="en-AU"/>
-              </w:rPr>
-            </w:pPr>
-            <w:ins w:id="78" w:author="Rachael Maree Woods" w:date="2016-02-17T11:16:00Z">
+                <w:ins w:id="76" w:author="Rachael Maree Woods" w:date="2016-02-17T11:15:00Z"/>
+                <w:lang w:val="en-AU"/>
+              </w:rPr>
+            </w:pPr>
+            <w:ins w:id="77" w:author="Rachael Maree Woods" w:date="2016-02-17T11:16:00Z">
               <w:r>
                 <w:rPr>
                   <w:lang w:val="en-AU"/>
@@ -2195,7 +2193,7 @@
       </w:tr>
       <w:tr>
         <w:trPr>
-          <w:ins w:id="79" w:author="Rachael Maree Woods" w:date="2016-02-17T11:15:00Z"/>
+          <w:ins w:id="78" w:author="Rachael Maree Woods" w:date="2016-02-17T11:15:00Z"/>
         </w:trPr>
         <w:tc>
           <w:tcPr>
@@ -2205,11 +2203,11 @@
             <w:pPr>
               <w:spacing w:line="240" w:lineRule="auto"/>
               <w:rPr>
-                <w:ins w:id="80" w:author="Rachael Maree Woods" w:date="2016-02-17T11:15:00Z"/>
-                <w:lang w:val="en-AU"/>
-              </w:rPr>
-            </w:pPr>
-            <w:ins w:id="81" w:author="Rachael Maree Woods" w:date="2016-02-17T11:15:00Z">
+                <w:ins w:id="79" w:author="Rachael Maree Woods" w:date="2016-02-17T11:15:00Z"/>
+                <w:lang w:val="en-AU"/>
+              </w:rPr>
+            </w:pPr>
+            <w:ins w:id="80" w:author="Rachael Maree Woods" w:date="2016-02-17T11:15:00Z">
               <w:r>
                 <w:rPr>
                   <w:lang w:val="en-AU"/>
@@ -2227,11 +2225,11 @@
             <w:pPr>
               <w:spacing w:line="240" w:lineRule="auto"/>
               <w:rPr>
-                <w:ins w:id="82" w:author="Rachael Maree Woods" w:date="2016-02-17T11:15:00Z"/>
-                <w:lang w:val="en-AU"/>
-              </w:rPr>
-            </w:pPr>
-            <w:ins w:id="83" w:author="Rachael Maree Woods" w:date="2016-02-17T11:16:00Z">
+                <w:ins w:id="81" w:author="Rachael Maree Woods" w:date="2016-02-17T11:15:00Z"/>
+                <w:lang w:val="en-AU"/>
+              </w:rPr>
+            </w:pPr>
+            <w:ins w:id="82" w:author="Rachael Maree Woods" w:date="2016-02-17T11:16:00Z">
               <w:r>
                 <w:rPr>
                   <w:lang w:val="en-AU"/>
@@ -2249,11 +2247,11 @@
             <w:pPr>
               <w:spacing w:line="240" w:lineRule="auto"/>
               <w:rPr>
-                <w:ins w:id="84" w:author="Rachael Maree Woods" w:date="2016-02-17T11:15:00Z"/>
-                <w:lang w:val="en-AU"/>
-              </w:rPr>
-            </w:pPr>
-            <w:ins w:id="85" w:author="Rachael Maree Woods" w:date="2016-02-17T11:17:00Z">
+                <w:ins w:id="83" w:author="Rachael Maree Woods" w:date="2016-02-17T11:15:00Z"/>
+                <w:lang w:val="en-AU"/>
+              </w:rPr>
+            </w:pPr>
+            <w:ins w:id="84" w:author="Rachael Maree Woods" w:date="2016-02-17T11:17:00Z">
               <w:r>
                 <w:rPr>
                   <w:lang w:val="en-AU"/>
@@ -2266,7 +2264,7 @@
       </w:tr>
       <w:tr>
         <w:trPr>
-          <w:ins w:id="86" w:author="Rachael Maree Woods" w:date="2016-02-17T11:15:00Z"/>
+          <w:ins w:id="85" w:author="Rachael Maree Woods" w:date="2016-02-17T11:15:00Z"/>
         </w:trPr>
         <w:tc>
           <w:tcPr>
@@ -2276,11 +2274,11 @@
             <w:pPr>
               <w:spacing w:line="240" w:lineRule="auto"/>
               <w:rPr>
-                <w:ins w:id="87" w:author="Rachael Maree Woods" w:date="2016-02-17T11:15:00Z"/>
-                <w:lang w:val="en-AU"/>
-              </w:rPr>
-            </w:pPr>
-            <w:ins w:id="88" w:author="Rachael Maree Woods" w:date="2016-02-17T11:15:00Z">
+                <w:ins w:id="86" w:author="Rachael Maree Woods" w:date="2016-02-17T11:15:00Z"/>
+                <w:lang w:val="en-AU"/>
+              </w:rPr>
+            </w:pPr>
+            <w:ins w:id="87" w:author="Rachael Maree Woods" w:date="2016-02-17T11:15:00Z">
               <w:r>
                 <w:rPr>
                   <w:lang w:val="en-AU"/>
@@ -2298,11 +2296,11 @@
             <w:pPr>
               <w:spacing w:line="240" w:lineRule="auto"/>
               <w:rPr>
-                <w:ins w:id="89" w:author="Rachael Maree Woods" w:date="2016-02-17T11:15:00Z"/>
-                <w:lang w:val="en-AU"/>
-              </w:rPr>
-            </w:pPr>
-            <w:ins w:id="90" w:author="Rachael Maree Woods" w:date="2016-02-17T11:17:00Z">
+                <w:ins w:id="88" w:author="Rachael Maree Woods" w:date="2016-02-17T11:15:00Z"/>
+                <w:lang w:val="en-AU"/>
+              </w:rPr>
+            </w:pPr>
+            <w:ins w:id="89" w:author="Rachael Maree Woods" w:date="2016-02-17T11:17:00Z">
               <w:r>
                 <w:rPr>
                   <w:lang w:val="en-AU"/>
@@ -2320,11 +2318,11 @@
             <w:pPr>
               <w:spacing w:line="240" w:lineRule="auto"/>
               <w:rPr>
-                <w:ins w:id="91" w:author="Rachael Maree Woods" w:date="2016-02-17T11:15:00Z"/>
-                <w:lang w:val="en-AU"/>
-              </w:rPr>
-            </w:pPr>
-            <w:ins w:id="92" w:author="Rachael Maree Woods" w:date="2016-02-17T11:17:00Z">
+                <w:ins w:id="90" w:author="Rachael Maree Woods" w:date="2016-02-17T11:15:00Z"/>
+                <w:lang w:val="en-AU"/>
+              </w:rPr>
+            </w:pPr>
+            <w:ins w:id="91" w:author="Rachael Maree Woods" w:date="2016-02-17T11:17:00Z">
               <w:r>
                 <w:rPr>
                   <w:lang w:val="en-AU"/>
@@ -2337,7 +2335,7 @@
       </w:tr>
       <w:tr>
         <w:trPr>
-          <w:ins w:id="93" w:author="Rachael Maree Woods" w:date="2016-02-17T11:15:00Z"/>
+          <w:ins w:id="92" w:author="Rachael Maree Woods" w:date="2016-02-17T11:15:00Z"/>
         </w:trPr>
         <w:tc>
           <w:tcPr>
@@ -2347,11 +2345,11 @@
             <w:pPr>
               <w:spacing w:line="240" w:lineRule="auto"/>
               <w:rPr>
-                <w:ins w:id="94" w:author="Rachael Maree Woods" w:date="2016-02-17T11:15:00Z"/>
-                <w:lang w:val="en-AU"/>
-              </w:rPr>
-            </w:pPr>
-            <w:ins w:id="95" w:author="Rachael Maree Woods" w:date="2016-02-17T11:15:00Z">
+                <w:ins w:id="93" w:author="Rachael Maree Woods" w:date="2016-02-17T11:15:00Z"/>
+                <w:lang w:val="en-AU"/>
+              </w:rPr>
+            </w:pPr>
+            <w:ins w:id="94" w:author="Rachael Maree Woods" w:date="2016-02-17T11:15:00Z">
               <w:r>
                 <w:rPr>
                   <w:lang w:val="en-AU"/>
@@ -2369,11 +2367,11 @@
             <w:pPr>
               <w:spacing w:line="240" w:lineRule="auto"/>
               <w:rPr>
-                <w:ins w:id="96" w:author="Rachael Maree Woods" w:date="2016-02-17T11:15:00Z"/>
-                <w:lang w:val="en-AU"/>
-              </w:rPr>
-            </w:pPr>
-            <w:ins w:id="97" w:author="Rachael Maree Woods" w:date="2016-02-17T11:17:00Z">
+                <w:ins w:id="95" w:author="Rachael Maree Woods" w:date="2016-02-17T11:15:00Z"/>
+                <w:lang w:val="en-AU"/>
+              </w:rPr>
+            </w:pPr>
+            <w:ins w:id="96" w:author="Rachael Maree Woods" w:date="2016-02-17T11:17:00Z">
               <w:r>
                 <w:rPr>
                   <w:lang w:val="en-AU"/>
@@ -2391,11 +2389,11 @@
             <w:pPr>
               <w:spacing w:line="240" w:lineRule="auto"/>
               <w:rPr>
-                <w:ins w:id="98" w:author="Rachael Maree Woods" w:date="2016-02-17T11:15:00Z"/>
-                <w:lang w:val="en-AU"/>
-              </w:rPr>
-            </w:pPr>
-            <w:ins w:id="99" w:author="Rachael Maree Woods" w:date="2016-02-17T11:17:00Z">
+                <w:ins w:id="97" w:author="Rachael Maree Woods" w:date="2016-02-17T11:15:00Z"/>
+                <w:lang w:val="en-AU"/>
+              </w:rPr>
+            </w:pPr>
+            <w:ins w:id="98" w:author="Rachael Maree Woods" w:date="2016-02-17T11:17:00Z">
               <w:r>
                 <w:rPr>
                   <w:lang w:val="en-AU"/>
@@ -2408,7 +2406,7 @@
       </w:tr>
       <w:tr>
         <w:trPr>
-          <w:ins w:id="100" w:author="Rachael Maree Woods" w:date="2016-02-17T11:15:00Z"/>
+          <w:ins w:id="99" w:author="Rachael Maree Woods" w:date="2016-02-17T11:15:00Z"/>
         </w:trPr>
         <w:tc>
           <w:tcPr>
@@ -2418,11 +2416,11 @@
             <w:pPr>
               <w:spacing w:line="240" w:lineRule="auto"/>
               <w:rPr>
-                <w:ins w:id="101" w:author="Rachael Maree Woods" w:date="2016-02-17T11:15:00Z"/>
-                <w:lang w:val="en-AU"/>
-              </w:rPr>
-            </w:pPr>
-            <w:ins w:id="102" w:author="Rachael Maree Woods" w:date="2016-02-17T11:15:00Z">
+                <w:ins w:id="100" w:author="Rachael Maree Woods" w:date="2016-02-17T11:15:00Z"/>
+                <w:lang w:val="en-AU"/>
+              </w:rPr>
+            </w:pPr>
+            <w:ins w:id="101" w:author="Rachael Maree Woods" w:date="2016-02-17T11:15:00Z">
               <w:r>
                 <w:rPr>
                   <w:lang w:val="en-AU"/>
@@ -2440,11 +2438,11 @@
             <w:pPr>
               <w:spacing w:line="240" w:lineRule="auto"/>
               <w:rPr>
-                <w:ins w:id="103" w:author="Rachael Maree Woods" w:date="2016-02-17T11:15:00Z"/>
-                <w:lang w:val="en-AU"/>
-              </w:rPr>
-            </w:pPr>
-            <w:ins w:id="104" w:author="Rachael Maree Woods" w:date="2016-02-17T11:17:00Z">
+                <w:ins w:id="102" w:author="Rachael Maree Woods" w:date="2016-02-17T11:15:00Z"/>
+                <w:lang w:val="en-AU"/>
+              </w:rPr>
+            </w:pPr>
+            <w:ins w:id="103" w:author="Rachael Maree Woods" w:date="2016-02-17T11:17:00Z">
               <w:r>
                 <w:rPr>
                   <w:lang w:val="en-AU"/>
@@ -2462,11 +2460,11 @@
             <w:pPr>
               <w:spacing w:line="240" w:lineRule="auto"/>
               <w:rPr>
-                <w:ins w:id="105" w:author="Rachael Maree Woods" w:date="2016-02-17T11:15:00Z"/>
-                <w:lang w:val="en-AU"/>
-              </w:rPr>
-            </w:pPr>
-            <w:ins w:id="106" w:author="Rachael Maree Woods" w:date="2016-02-17T11:17:00Z">
+                <w:ins w:id="104" w:author="Rachael Maree Woods" w:date="2016-02-17T11:15:00Z"/>
+                <w:lang w:val="en-AU"/>
+              </w:rPr>
+            </w:pPr>
+            <w:ins w:id="105" w:author="Rachael Maree Woods" w:date="2016-02-17T11:17:00Z">
               <w:r>
                 <w:rPr>
                   <w:lang w:val="en-AU"/>
@@ -2479,7 +2477,7 @@
       </w:tr>
       <w:tr>
         <w:trPr>
-          <w:ins w:id="107" w:author="Rachael Maree Woods" w:date="2016-02-17T11:15:00Z"/>
+          <w:ins w:id="106" w:author="Rachael Maree Woods" w:date="2016-02-17T11:15:00Z"/>
         </w:trPr>
         <w:tc>
           <w:tcPr>
@@ -2489,11 +2487,11 @@
             <w:pPr>
               <w:spacing w:line="240" w:lineRule="auto"/>
               <w:rPr>
-                <w:ins w:id="108" w:author="Rachael Maree Woods" w:date="2016-02-17T11:15:00Z"/>
-                <w:lang w:val="en-AU"/>
-              </w:rPr>
-            </w:pPr>
-            <w:ins w:id="109" w:author="Rachael Maree Woods" w:date="2016-02-17T11:15:00Z">
+                <w:ins w:id="107" w:author="Rachael Maree Woods" w:date="2016-02-17T11:15:00Z"/>
+                <w:lang w:val="en-AU"/>
+              </w:rPr>
+            </w:pPr>
+            <w:ins w:id="108" w:author="Rachael Maree Woods" w:date="2016-02-17T11:15:00Z">
               <w:r>
                 <w:rPr>
                   <w:lang w:val="en-AU"/>
@@ -2511,11 +2509,11 @@
             <w:pPr>
               <w:spacing w:line="240" w:lineRule="auto"/>
               <w:rPr>
-                <w:ins w:id="110" w:author="Rachael Maree Woods" w:date="2016-02-17T11:15:00Z"/>
-                <w:lang w:val="en-AU"/>
-              </w:rPr>
-            </w:pPr>
-            <w:ins w:id="111" w:author="Rachael Maree Woods" w:date="2016-02-17T11:17:00Z">
+                <w:ins w:id="109" w:author="Rachael Maree Woods" w:date="2016-02-17T11:15:00Z"/>
+                <w:lang w:val="en-AU"/>
+              </w:rPr>
+            </w:pPr>
+            <w:ins w:id="110" w:author="Rachael Maree Woods" w:date="2016-02-17T11:17:00Z">
               <w:r>
                 <w:rPr>
                   <w:lang w:val="en-AU"/>
@@ -2533,11 +2531,11 @@
             <w:pPr>
               <w:spacing w:line="240" w:lineRule="auto"/>
               <w:rPr>
-                <w:ins w:id="112" w:author="Rachael Maree Woods" w:date="2016-02-17T11:15:00Z"/>
-                <w:lang w:val="en-AU"/>
-              </w:rPr>
-            </w:pPr>
-            <w:ins w:id="113" w:author="Rachael Maree Woods" w:date="2016-02-17T11:17:00Z">
+                <w:ins w:id="111" w:author="Rachael Maree Woods" w:date="2016-02-17T11:15:00Z"/>
+                <w:lang w:val="en-AU"/>
+              </w:rPr>
+            </w:pPr>
+            <w:ins w:id="112" w:author="Rachael Maree Woods" w:date="2016-02-17T11:17:00Z">
               <w:r>
                 <w:rPr>
                   <w:lang w:val="en-AU"/>
@@ -2553,7 +2551,7 @@
       <w:pPr>
         <w:spacing w:line="240" w:lineRule="auto"/>
         <w:rPr>
-          <w:ins w:id="114" w:author="Rachael Maree Woods" w:date="2016-02-17T11:13:00Z"/>
+          <w:ins w:id="113" w:author="Rachael Maree Woods" w:date="2016-02-17T11:13:00Z"/>
           <w:lang w:val="en-AU"/>
         </w:rPr>
       </w:pPr>
@@ -2588,7 +2586,7 @@
         <w:lastRenderedPageBreak/>
         <w:t xml:space="preserve">Table </w:t>
       </w:r>
-      <w:ins w:id="115" w:author="Rachael Maree Woods" w:date="2016-02-17T11:15:00Z">
+      <w:ins w:id="114" w:author="Rachael Maree Woods" w:date="2016-02-17T11:15:00Z">
         <w:r>
           <w:rPr>
             <w:lang w:val="en-AU"/>
@@ -2596,7 +2594,7 @@
           <w:t>3</w:t>
         </w:r>
       </w:ins>
-      <w:del w:id="116" w:author="Rachael Maree Woods" w:date="2016-02-17T11:15:00Z">
+      <w:del w:id="115" w:author="Rachael Maree Woods" w:date="2016-02-17T11:15:00Z">
         <w:r>
           <w:rPr>
             <w:lang w:val="en-AU"/>
@@ -2608,7 +2606,21 @@
         <w:rPr>
           <w:lang w:val="en-AU"/>
         </w:rPr>
-        <w:t xml:space="preserve">. Results of the final GLMM for fertilisation success incorporating five factors - sediment, phosphorous, copper, salinity and salinity squared. (a) Results of the random effects where either treatment or experiment were used as variables, (b) Results of the fixed effects set as each of the factors,  (c) Correlation effects to determine the relationship of each of the fixed effect variables. (Significant codes: 0 ***, 0.001 **, 0.01 *, 0.1 ., 1 -). </w:t>
+        <w:t xml:space="preserve">. Results of the final GLMM for fertilisation success incorporating five factors - sediment, phosphorous, copper, salinity and salinity squared. (a) Results of the random effects where either treatment or experiment were used as variables, (b) Results of the fixed effects set as each of the factors,  (c) Correlation effects to determine the relationship of each of the fixed effect variables. (Significant codes: 0 ***, 0.001 **, 0.01 *, </w:t>
+      </w:r>
+      <w:proofErr w:type="gramStart"/>
+      <w:r>
+        <w:rPr>
+          <w:lang w:val="en-AU"/>
+        </w:rPr>
+        <w:t>0.1 .</w:t>
+      </w:r>
+      <w:proofErr w:type="gramEnd"/>
+      <w:r>
+        <w:rPr>
+          <w:lang w:val="en-AU"/>
+        </w:rPr>
+        <w:t xml:space="preserve">, 1 -). </w:t>
       </w:r>
     </w:p>
     <w:p>
@@ -2630,7 +2642,21 @@
         <w:rPr>
           <w:lang w:val="en-AU"/>
         </w:rPr>
-        <w:t>(a). Random Effects</w:t>
+        <w:t>(</w:t>
+      </w:r>
+      <w:proofErr w:type="gramStart"/>
+      <w:r>
+        <w:rPr>
+          <w:lang w:val="en-AU"/>
+        </w:rPr>
+        <w:t>a</w:t>
+      </w:r>
+      <w:proofErr w:type="gramEnd"/>
+      <w:r>
+        <w:rPr>
+          <w:lang w:val="en-AU"/>
+        </w:rPr>
+        <w:t>). Random Effects</w:t>
       </w:r>
     </w:p>
     <w:tbl>
@@ -2961,12 +2987,21 @@
                 <w:lang w:val="en-AU"/>
               </w:rPr>
             </w:pPr>
+            <w:proofErr w:type="spellStart"/>
             <w:r>
               <w:rPr>
                 <w:b/>
                 <w:lang w:val="en-AU"/>
               </w:rPr>
-              <w:t xml:space="preserve">Pr (&gt;|z|)    </w:t>
+              <w:t>Pr</w:t>
+            </w:r>
+            <w:proofErr w:type="spellEnd"/>
+            <w:r>
+              <w:rPr>
+                <w:b/>
+                <w:lang w:val="en-AU"/>
+              </w:rPr>
+              <w:t xml:space="preserve"> (&gt;|z|)    </w:t>
             </w:r>
           </w:p>
         </w:tc>
@@ -4303,7 +4338,7 @@
         </w:rPr>
         <w:t xml:space="preserve">Table </w:t>
       </w:r>
-      <w:del w:id="117" w:author="Rachael Maree Woods" w:date="2016-02-17T11:15:00Z">
+      <w:del w:id="116" w:author="Rachael Maree Woods" w:date="2016-02-17T11:15:00Z">
         <w:r>
           <w:rPr>
             <w:lang w:val="en-AU"/>
@@ -4311,7 +4346,7 @@
           <w:delText>3</w:delText>
         </w:r>
       </w:del>
-      <w:ins w:id="118" w:author="Rachael Maree Woods" w:date="2016-02-17T11:15:00Z">
+      <w:ins w:id="117" w:author="Rachael Maree Woods" w:date="2016-02-17T11:15:00Z">
         <w:r>
           <w:rPr>
             <w:lang w:val="en-AU"/>
@@ -4323,7 +4358,21 @@
         <w:rPr>
           <w:lang w:val="en-AU"/>
         </w:rPr>
-        <w:t xml:space="preserve">. Results of the final GLMM for survivorship success incorporating five factors - copper, lead, salinity, temperature and temperature squared. (a) Results of the random effects where either treatment or experiment were used as variables, (b) Results of the fixed effects set as each of the factors,  (c) Correlation effects to determine the relationship of each of the fixed effect variables. (Significant codes: 0 ***, 0.001 **, 0.01 *, 0.1 ., 1 -). </w:t>
+        <w:t xml:space="preserve">. Results of the final GLMM for survivorship success incorporating five factors - copper, lead, salinity, temperature and temperature squared. (a) Results of the random effects where either treatment or experiment were used as variables, (b) Results of the fixed effects set as each of the factors,  (c) Correlation effects to determine the relationship of each of the fixed effect variables. (Significant codes: 0 ***, 0.001 **, 0.01 *, </w:t>
+      </w:r>
+      <w:proofErr w:type="gramStart"/>
+      <w:r>
+        <w:rPr>
+          <w:lang w:val="en-AU"/>
+        </w:rPr>
+        <w:t>0.1 .</w:t>
+      </w:r>
+      <w:proofErr w:type="gramEnd"/>
+      <w:r>
+        <w:rPr>
+          <w:lang w:val="en-AU"/>
+        </w:rPr>
+        <w:t xml:space="preserve">, 1 -). </w:t>
       </w:r>
     </w:p>
     <w:p>
@@ -4345,7 +4394,21 @@
         <w:rPr>
           <w:lang w:val="en-AU"/>
         </w:rPr>
-        <w:t>(a). Random Effects</w:t>
+        <w:t>(</w:t>
+      </w:r>
+      <w:proofErr w:type="gramStart"/>
+      <w:r>
+        <w:rPr>
+          <w:lang w:val="en-AU"/>
+        </w:rPr>
+        <w:t>a</w:t>
+      </w:r>
+      <w:proofErr w:type="gramEnd"/>
+      <w:r>
+        <w:rPr>
+          <w:lang w:val="en-AU"/>
+        </w:rPr>
+        <w:t>). Random Effects</w:t>
       </w:r>
     </w:p>
     <w:tbl>
@@ -4678,12 +4741,21 @@
                 <w:lang w:val="en-AU"/>
               </w:rPr>
             </w:pPr>
+            <w:proofErr w:type="spellStart"/>
             <w:r>
               <w:rPr>
                 <w:b/>
                 <w:lang w:val="en-AU"/>
               </w:rPr>
-              <w:t xml:space="preserve">Pr (&gt;|z|)    </w:t>
+              <w:t>Pr</w:t>
+            </w:r>
+            <w:proofErr w:type="spellEnd"/>
+            <w:r>
+              <w:rPr>
+                <w:b/>
+                <w:lang w:val="en-AU"/>
+              </w:rPr>
+              <w:t xml:space="preserve"> (&gt;|z|)    </w:t>
             </w:r>
           </w:p>
         </w:tc>
@@ -6031,6 +6103,7 @@
         </w:tabs>
         <w:spacing w:line="240" w:lineRule="auto"/>
         <w:rPr>
+          <w:del w:id="118" w:author="Rachael Maree Woods" w:date="2016-03-09T08:54:00Z"/>
           <w:lang w:val="en-AU"/>
         </w:rPr>
       </w:pPr>
@@ -6042,6 +6115,7 @@
         </w:tabs>
         <w:spacing w:line="240" w:lineRule="auto"/>
         <w:rPr>
+          <w:del w:id="119" w:author="Rachael Maree Woods" w:date="2016-03-09T08:54:00Z"/>
           <w:lang w:val="en-AU"/>
         </w:rPr>
       </w:pPr>
@@ -6053,6 +6127,7 @@
         </w:tabs>
         <w:spacing w:line="240" w:lineRule="auto"/>
         <w:rPr>
+          <w:del w:id="120" w:author="Rachael Maree Woods" w:date="2016-03-09T08:54:00Z"/>
           <w:lang w:val="en-AU"/>
         </w:rPr>
       </w:pPr>
@@ -6064,6 +6139,7 @@
         </w:tabs>
         <w:spacing w:line="240" w:lineRule="auto"/>
         <w:rPr>
+          <w:del w:id="121" w:author="Rachael Maree Woods" w:date="2016-03-09T08:54:00Z"/>
           <w:lang w:val="en-AU"/>
         </w:rPr>
       </w:pPr>
@@ -6075,6 +6151,7 @@
         </w:tabs>
         <w:spacing w:line="240" w:lineRule="auto"/>
         <w:rPr>
+          <w:del w:id="122" w:author="Rachael Maree Woods" w:date="2016-03-09T08:54:00Z"/>
           <w:lang w:val="en-AU"/>
         </w:rPr>
       </w:pPr>
@@ -6106,7 +6183,7 @@
         </w:rPr>
         <w:t xml:space="preserve">Table </w:t>
       </w:r>
-      <w:del w:id="119" w:author="Rachael Maree Woods" w:date="2016-02-17T11:15:00Z">
+      <w:del w:id="123" w:author="Rachael Maree Woods" w:date="2016-02-17T11:15:00Z">
         <w:r>
           <w:rPr>
             <w:lang w:val="en-AU"/>
@@ -6114,7 +6191,7 @@
           <w:delText>4</w:delText>
         </w:r>
       </w:del>
-      <w:ins w:id="120" w:author="Rachael Maree Woods" w:date="2016-02-17T11:15:00Z">
+      <w:ins w:id="124" w:author="Rachael Maree Woods" w:date="2016-02-17T11:15:00Z">
         <w:r>
           <w:rPr>
             <w:lang w:val="en-AU"/>
@@ -6226,14 +6303,24 @@
             <w:pPr>
               <w:spacing w:line="240" w:lineRule="auto"/>
               <w:rPr>
-                <w:b/>
-                <w:lang w:val="en-AU"/>
-              </w:rPr>
-            </w:pPr>
-            <w:r>
-              <w:rPr>
-                <w:b/>
-                <w:lang w:val="en-AU"/>
+                <w:lang w:val="en-AU"/>
+                <w:rPrChange w:id="125" w:author="Rachael Maree Woods" w:date="2016-03-09T08:57:00Z">
+                  <w:rPr>
+                    <w:b/>
+                    <w:lang w:val="en-AU"/>
+                  </w:rPr>
+                </w:rPrChange>
+              </w:rPr>
+            </w:pPr>
+            <w:r>
+              <w:rPr>
+                <w:lang w:val="en-AU"/>
+                <w:rPrChange w:id="126" w:author="Rachael Maree Woods" w:date="2016-03-09T08:57:00Z">
+                  <w:rPr>
+                    <w:b/>
+                    <w:lang w:val="en-AU"/>
+                  </w:rPr>
+                </w:rPrChange>
               </w:rPr>
               <w:t>Fertilisation</w:t>
             </w:r>
@@ -6250,12 +6337,14 @@
                 <w:lang w:val="en-AU"/>
               </w:rPr>
             </w:pPr>
-            <w:r>
-              <w:rPr>
-                <w:lang w:val="en-AU"/>
-              </w:rPr>
-              <w:t>Salinity</w:t>
-            </w:r>
+            <w:ins w:id="127" w:author="Rachael Maree Woods" w:date="2016-03-09T08:55:00Z">
+              <w:r>
+                <w:rPr>
+                  <w:lang w:val="en-AU"/>
+                </w:rPr>
+                <w:t>Copper</w:t>
+              </w:r>
+            </w:ins>
           </w:p>
         </w:tc>
         <w:tc>
@@ -6269,12 +6358,23 @@
                 <w:lang w:val="en-AU"/>
               </w:rPr>
             </w:pPr>
-            <w:r>
-              <w:rPr>
-                <w:lang w:val="en-AU"/>
-              </w:rPr>
-              <w:t>49.537</w:t>
-            </w:r>
+            <w:ins w:id="128" w:author="Rachael Maree Woods" w:date="2016-03-09T08:56:00Z">
+              <w:r>
+                <w:rPr>
+                  <w:lang w:val="en-AU"/>
+                  <w:rPrChange w:id="129" w:author="Rachael Maree Woods" w:date="2016-03-09T08:57:00Z">
+                    <w:rPr>
+                      <w:rFonts w:ascii="Lucida Console" w:hAnsi="Lucida Console" w:cs="Courier New"/>
+                      <w:color w:val="000000"/>
+                      <w:sz w:val="20"/>
+                      <w:shd w:val="clear" w:color="auto" w:fill="E1E2E5"/>
+                      <w:lang w:val="en-AU" w:eastAsia="en-AU"/>
+                    </w:rPr>
+                  </w:rPrChange>
+                </w:rPr>
+                <w:t>4.425226</w:t>
+              </w:r>
+            </w:ins>
           </w:p>
         </w:tc>
       </w:tr>
@@ -6304,12 +6404,14 @@
                 <w:lang w:val="en-AU"/>
               </w:rPr>
             </w:pPr>
-            <w:r>
-              <w:rPr>
-                <w:lang w:val="en-AU"/>
-              </w:rPr>
-              <w:t>Copper</w:t>
-            </w:r>
+            <w:ins w:id="130" w:author="Rachael Maree Woods" w:date="2016-03-09T08:55:00Z">
+              <w:r>
+                <w:rPr>
+                  <w:lang w:val="en-AU"/>
+                </w:rPr>
+                <w:t>Sediment</w:t>
+              </w:r>
+            </w:ins>
           </w:p>
         </w:tc>
         <w:tc>
@@ -6323,12 +6425,23 @@
                 <w:lang w:val="en-AU"/>
               </w:rPr>
             </w:pPr>
-            <w:r>
-              <w:rPr>
-                <w:lang w:val="en-AU"/>
-              </w:rPr>
-              <w:t>40.352</w:t>
-            </w:r>
+            <w:ins w:id="131" w:author="Rachael Maree Woods" w:date="2016-03-09T08:56:00Z">
+              <w:r>
+                <w:rPr>
+                  <w:lang w:val="en-AU"/>
+                  <w:rPrChange w:id="132" w:author="Rachael Maree Woods" w:date="2016-03-09T08:57:00Z">
+                    <w:rPr>
+                      <w:rFonts w:ascii="Lucida Console" w:hAnsi="Lucida Console" w:cs="Courier New"/>
+                      <w:color w:val="000000"/>
+                      <w:sz w:val="20"/>
+                      <w:shd w:val="clear" w:color="auto" w:fill="E1E2E5"/>
+                      <w:lang w:val="en-AU" w:eastAsia="en-AU"/>
+                    </w:rPr>
+                  </w:rPrChange>
+                </w:rPr>
+                <w:t>2.197206</w:t>
+              </w:r>
+            </w:ins>
           </w:p>
         </w:tc>
       </w:tr>
@@ -6358,12 +6471,14 @@
                 <w:lang w:val="en-AU"/>
               </w:rPr>
             </w:pPr>
-            <w:r>
-              <w:rPr>
-                <w:lang w:val="en-AU"/>
-              </w:rPr>
-              <w:t>Sediment</w:t>
-            </w:r>
+            <w:ins w:id="133" w:author="Rachael Maree Woods" w:date="2016-03-09T08:55:00Z">
+              <w:r>
+                <w:rPr>
+                  <w:lang w:val="en-AU"/>
+                </w:rPr>
+                <w:t>Ammonium</w:t>
+              </w:r>
+            </w:ins>
           </w:p>
         </w:tc>
         <w:tc>
@@ -6377,12 +6492,23 @@
                 <w:lang w:val="en-AU"/>
               </w:rPr>
             </w:pPr>
-            <w:r>
-              <w:rPr>
-                <w:lang w:val="en-AU"/>
-              </w:rPr>
-              <w:t>5.726</w:t>
-            </w:r>
+            <w:ins w:id="134" w:author="Rachael Maree Woods" w:date="2016-03-09T08:56:00Z">
+              <w:r>
+                <w:rPr>
+                  <w:lang w:val="en-AU"/>
+                  <w:rPrChange w:id="135" w:author="Rachael Maree Woods" w:date="2016-03-09T08:57:00Z">
+                    <w:rPr>
+                      <w:rFonts w:ascii="Lucida Console" w:hAnsi="Lucida Console" w:cs="Courier New"/>
+                      <w:color w:val="000000"/>
+                      <w:sz w:val="20"/>
+                      <w:shd w:val="clear" w:color="auto" w:fill="E1E2E5"/>
+                      <w:lang w:val="en-AU" w:eastAsia="en-AU"/>
+                    </w:rPr>
+                  </w:rPrChange>
+                </w:rPr>
+                <w:t>81.645230</w:t>
+              </w:r>
+            </w:ins>
           </w:p>
         </w:tc>
       </w:tr>
@@ -6412,12 +6538,14 @@
                 <w:lang w:val="en-AU"/>
               </w:rPr>
             </w:pPr>
-            <w:r>
-              <w:rPr>
-                <w:lang w:val="en-AU"/>
-              </w:rPr>
-              <w:t>Phosphorous</w:t>
-            </w:r>
+            <w:ins w:id="136" w:author="Rachael Maree Woods" w:date="2016-03-09T08:55:00Z">
+              <w:r>
+                <w:rPr>
+                  <w:lang w:val="en-AU"/>
+                </w:rPr>
+                <w:t>Phosphate</w:t>
+              </w:r>
+            </w:ins>
           </w:p>
         </w:tc>
         <w:tc>
@@ -6431,12 +6559,23 @@
                 <w:lang w:val="en-AU"/>
               </w:rPr>
             </w:pPr>
-            <w:r>
-              <w:rPr>
-                <w:lang w:val="en-AU"/>
-              </w:rPr>
-              <w:t>4.385</w:t>
-            </w:r>
+            <w:ins w:id="137" w:author="Rachael Maree Woods" w:date="2016-03-09T08:56:00Z">
+              <w:r>
+                <w:rPr>
+                  <w:lang w:val="en-AU"/>
+                  <w:rPrChange w:id="138" w:author="Rachael Maree Woods" w:date="2016-03-09T08:57:00Z">
+                    <w:rPr>
+                      <w:rFonts w:ascii="Lucida Console" w:hAnsi="Lucida Console" w:cs="Courier New"/>
+                      <w:color w:val="000000"/>
+                      <w:sz w:val="20"/>
+                      <w:shd w:val="clear" w:color="auto" w:fill="E1E2E5"/>
+                      <w:lang w:val="en-AU" w:eastAsia="en-AU"/>
+                    </w:rPr>
+                  </w:rPrChange>
+                </w:rPr>
+                <w:t>5.755747</w:t>
+              </w:r>
+            </w:ins>
           </w:p>
         </w:tc>
       </w:tr>
@@ -6444,23 +6583,15 @@
         <w:tc>
           <w:tcPr>
             <w:tcW w:w="2122" w:type="dxa"/>
-            <w:vMerge w:val="restart"/>
-          </w:tcPr>
-          <w:p>
-            <w:pPr>
-              <w:spacing w:line="240" w:lineRule="auto"/>
-              <w:rPr>
-                <w:b/>
-                <w:lang w:val="en-AU"/>
-              </w:rPr>
-            </w:pPr>
-            <w:r>
-              <w:rPr>
-                <w:b/>
-                <w:lang w:val="en-AU"/>
-              </w:rPr>
-              <w:t>Survivorship</w:t>
-            </w:r>
+            <w:vMerge/>
+          </w:tcPr>
+          <w:p>
+            <w:pPr>
+              <w:spacing w:line="240" w:lineRule="auto"/>
+              <w:rPr>
+                <w:lang w:val="en-AU"/>
+              </w:rPr>
+            </w:pPr>
           </w:p>
         </w:tc>
         <w:tc>
@@ -6474,12 +6605,14 @@
                 <w:lang w:val="en-AU"/>
               </w:rPr>
             </w:pPr>
-            <w:r>
-              <w:rPr>
-                <w:lang w:val="en-AU"/>
-              </w:rPr>
-              <w:t>Copper</w:t>
-            </w:r>
+            <w:ins w:id="139" w:author="Rachael Maree Woods" w:date="2016-03-09T08:55:00Z">
+              <w:r>
+                <w:rPr>
+                  <w:lang w:val="en-AU"/>
+                </w:rPr>
+                <w:t>Salinity</w:t>
+              </w:r>
+            </w:ins>
           </w:p>
         </w:tc>
         <w:tc>
@@ -6493,12 +6626,23 @@
                 <w:lang w:val="en-AU"/>
               </w:rPr>
             </w:pPr>
-            <w:r>
-              <w:rPr>
-                <w:lang w:val="en-AU"/>
-              </w:rPr>
-              <w:t>74.404</w:t>
-            </w:r>
+            <w:ins w:id="140" w:author="Rachael Maree Woods" w:date="2016-03-09T08:56:00Z">
+              <w:r>
+                <w:rPr>
+                  <w:lang w:val="en-AU"/>
+                  <w:rPrChange w:id="141" w:author="Rachael Maree Woods" w:date="2016-03-09T08:57:00Z">
+                    <w:rPr>
+                      <w:rFonts w:ascii="Lucida Console" w:hAnsi="Lucida Console" w:cs="Courier New"/>
+                      <w:color w:val="000000"/>
+                      <w:sz w:val="20"/>
+                      <w:shd w:val="clear" w:color="auto" w:fill="E1E2E5"/>
+                      <w:lang w:val="en-AU" w:eastAsia="en-AU"/>
+                    </w:rPr>
+                  </w:rPrChange>
+                </w:rPr>
+                <w:t>5.976591</w:t>
+              </w:r>
+            </w:ins>
           </w:p>
         </w:tc>
       </w:tr>
@@ -6506,15 +6650,33 @@
         <w:tc>
           <w:tcPr>
             <w:tcW w:w="2122" w:type="dxa"/>
-            <w:vMerge/>
-          </w:tcPr>
-          <w:p>
-            <w:pPr>
-              <w:spacing w:line="240" w:lineRule="auto"/>
-              <w:rPr>
-                <w:lang w:val="en-AU"/>
-              </w:rPr>
-            </w:pPr>
+            <w:vMerge w:val="restart"/>
+          </w:tcPr>
+          <w:p>
+            <w:pPr>
+              <w:spacing w:line="240" w:lineRule="auto"/>
+              <w:rPr>
+                <w:lang w:val="en-AU"/>
+                <w:rPrChange w:id="142" w:author="Rachael Maree Woods" w:date="2016-03-09T08:57:00Z">
+                  <w:rPr>
+                    <w:b/>
+                    <w:lang w:val="en-AU"/>
+                  </w:rPr>
+                </w:rPrChange>
+              </w:rPr>
+            </w:pPr>
+            <w:r>
+              <w:rPr>
+                <w:lang w:val="en-AU"/>
+                <w:rPrChange w:id="143" w:author="Rachael Maree Woods" w:date="2016-03-09T08:57:00Z">
+                  <w:rPr>
+                    <w:b/>
+                    <w:lang w:val="en-AU"/>
+                  </w:rPr>
+                </w:rPrChange>
+              </w:rPr>
+              <w:t>Survivorship</w:t>
+            </w:r>
           </w:p>
         </w:tc>
         <w:tc>
@@ -6528,12 +6690,14 @@
                 <w:lang w:val="en-AU"/>
               </w:rPr>
             </w:pPr>
-            <w:r>
-              <w:rPr>
-                <w:lang w:val="en-AU"/>
-              </w:rPr>
-              <w:t>Temperature</w:t>
-            </w:r>
+            <w:ins w:id="144" w:author="Rachael Maree Woods" w:date="2016-03-09T08:55:00Z">
+              <w:r>
+                <w:rPr>
+                  <w:lang w:val="en-AU"/>
+                </w:rPr>
+                <w:t>Copper</w:t>
+              </w:r>
+            </w:ins>
           </w:p>
         </w:tc>
         <w:tc>
@@ -6547,12 +6711,21 @@
                 <w:lang w:val="en-AU"/>
               </w:rPr>
             </w:pPr>
-            <w:r>
-              <w:rPr>
-                <w:lang w:val="en-AU"/>
-              </w:rPr>
-              <w:t>23.923</w:t>
-            </w:r>
+            <w:ins w:id="145" w:author="Rachael Maree Woods" w:date="2016-03-09T08:56:00Z">
+              <w:r>
+                <w:rPr>
+                  <w:lang w:val="en-AU"/>
+                  <w:rPrChange w:id="146" w:author="Rachael Maree Woods" w:date="2016-03-09T08:57:00Z">
+                    <w:rPr>
+                      <w:rFonts w:ascii="Lucida Console" w:hAnsi="Lucida Console"/>
+                      <w:color w:val="000000"/>
+                      <w:shd w:val="clear" w:color="auto" w:fill="E1E2E5"/>
+                    </w:rPr>
+                  </w:rPrChange>
+                </w:rPr>
+                <w:t>7.8116228</w:t>
+              </w:r>
+            </w:ins>
           </w:p>
         </w:tc>
       </w:tr>
@@ -6582,12 +6755,14 @@
                 <w:lang w:val="en-AU"/>
               </w:rPr>
             </w:pPr>
-            <w:r>
-              <w:rPr>
-                <w:lang w:val="en-AU"/>
-              </w:rPr>
-              <w:t>Salinity</w:t>
-            </w:r>
+            <w:ins w:id="147" w:author="Rachael Maree Woods" w:date="2016-03-09T08:55:00Z">
+              <w:r>
+                <w:rPr>
+                  <w:lang w:val="en-AU"/>
+                </w:rPr>
+                <w:t>Lead</w:t>
+              </w:r>
+            </w:ins>
           </w:p>
         </w:tc>
         <w:tc>
@@ -6601,19 +6776,25 @@
                 <w:lang w:val="en-AU"/>
               </w:rPr>
             </w:pPr>
-            <w:r>
-              <w:rPr>
-                <w:lang w:val="en-AU"/>
-              </w:rPr>
-              <w:t>1.673</w:t>
-            </w:r>
+            <w:ins w:id="148" w:author="Rachael Maree Woods" w:date="2016-03-09T08:56:00Z">
+              <w:r>
+                <w:rPr>
+                  <w:lang w:val="en-AU"/>
+                  <w:rPrChange w:id="149" w:author="Rachael Maree Woods" w:date="2016-03-09T08:57:00Z">
+                    <w:rPr>
+                      <w:rFonts w:ascii="Lucida Console" w:hAnsi="Lucida Console"/>
+                      <w:color w:val="000000"/>
+                      <w:shd w:val="clear" w:color="auto" w:fill="E1E2E5"/>
+                    </w:rPr>
+                  </w:rPrChange>
+                </w:rPr>
+                <w:t>91.7924226</w:t>
+              </w:r>
+            </w:ins>
           </w:p>
         </w:tc>
       </w:tr>
       <w:tr>
-        <w:trPr>
-          <w:trHeight w:val="279"/>
-        </w:trPr>
         <w:tc>
           <w:tcPr>
             <w:tcW w:w="2122" w:type="dxa"/>
@@ -6639,12 +6820,14 @@
                 <w:lang w:val="en-AU"/>
               </w:rPr>
             </w:pPr>
-            <w:r>
-              <w:rPr>
-                <w:lang w:val="en-AU"/>
-              </w:rPr>
-              <w:t>Lead</w:t>
-            </w:r>
+            <w:ins w:id="150" w:author="Rachael Maree Woods" w:date="2016-03-09T08:55:00Z">
+              <w:r>
+                <w:rPr>
+                  <w:lang w:val="en-AU"/>
+                </w:rPr>
+                <w:t>Salinity</w:t>
+              </w:r>
+            </w:ins>
           </w:p>
         </w:tc>
         <w:tc>
@@ -6658,12 +6841,21 @@
                 <w:lang w:val="en-AU"/>
               </w:rPr>
             </w:pPr>
-            <w:r>
-              <w:rPr>
-                <w:lang w:val="en-AU"/>
-              </w:rPr>
-              <w:t>0.000</w:t>
-            </w:r>
+            <w:ins w:id="151" w:author="Rachael Maree Woods" w:date="2016-03-09T08:56:00Z">
+              <w:r>
+                <w:rPr>
+                  <w:lang w:val="en-AU"/>
+                  <w:rPrChange w:id="152" w:author="Rachael Maree Woods" w:date="2016-03-09T08:57:00Z">
+                    <w:rPr>
+                      <w:rFonts w:ascii="Lucida Console" w:hAnsi="Lucida Console"/>
+                      <w:color w:val="000000"/>
+                      <w:shd w:val="clear" w:color="auto" w:fill="E1E2E5"/>
+                    </w:rPr>
+                  </w:rPrChange>
+                </w:rPr>
+                <w:t>0.3959546</w:t>
+              </w:r>
+            </w:ins>
           </w:p>
         </w:tc>
       </w:tr>
@@ -6671,9 +6863,14 @@
     <w:p>
       <w:pPr>
         <w:rPr>
-          <w:sz w:val="22"/>
-          <w:szCs w:val="22"/>
-          <w:lang w:val="en-AU"/>
+          <w:lang w:val="en-AU"/>
+          <w:rPrChange w:id="153" w:author="Rachael Maree Woods" w:date="2016-03-09T08:57:00Z">
+            <w:rPr>
+              <w:sz w:val="22"/>
+              <w:szCs w:val="22"/>
+              <w:lang w:val="en-AU"/>
+            </w:rPr>
+          </w:rPrChange>
         </w:rPr>
       </w:pPr>
     </w:p>
@@ -6685,6 +6882,8 @@
           <w:lang w:val="en-AU"/>
         </w:rPr>
       </w:pPr>
+      <w:bookmarkStart w:id="154" w:name="_GoBack"/>
+      <w:bookmarkEnd w:id="154"/>
     </w:p>
     <w:p/>
     <w:sectPr>
@@ -7186,6 +7385,76 @@
       <w:u w:val="single"/>
     </w:rPr>
   </w:style>
+  <w:style w:type="paragraph" w:styleId="NoSpacing">
+    <w:name w:val="No Spacing"/>
+    <w:link w:val="NoSpacingChar"/>
+    <w:uiPriority w:val="1"/>
+    <w:qFormat/>
+    <w:rsid w:val="009A0671"/>
+    <w:pPr>
+      <w:spacing w:after="0" w:line="240" w:lineRule="auto"/>
+    </w:pPr>
+  </w:style>
+  <w:style w:type="character" w:customStyle="1" w:styleId="NoSpacingChar">
+    <w:name w:val="No Spacing Char"/>
+    <w:link w:val="NoSpacing"/>
+    <w:uiPriority w:val="1"/>
+    <w:rsid w:val="009A0671"/>
+  </w:style>
+  <w:style w:type="paragraph" w:styleId="HTMLPreformatted">
+    <w:name w:val="HTML Preformatted"/>
+    <w:basedOn w:val="Normal"/>
+    <w:link w:val="HTMLPreformattedChar"/>
+    <w:uiPriority w:val="99"/>
+    <w:semiHidden/>
+    <w:unhideWhenUsed/>
+    <w:rsid w:val="009A0671"/>
+    <w:pPr>
+      <w:tabs>
+        <w:tab w:val="left" w:pos="916"/>
+        <w:tab w:val="left" w:pos="1832"/>
+        <w:tab w:val="left" w:pos="2748"/>
+        <w:tab w:val="left" w:pos="3664"/>
+        <w:tab w:val="left" w:pos="4580"/>
+        <w:tab w:val="left" w:pos="5496"/>
+        <w:tab w:val="left" w:pos="6412"/>
+        <w:tab w:val="left" w:pos="7328"/>
+        <w:tab w:val="left" w:pos="8244"/>
+        <w:tab w:val="left" w:pos="9160"/>
+        <w:tab w:val="left" w:pos="10076"/>
+        <w:tab w:val="left" w:pos="10992"/>
+        <w:tab w:val="left" w:pos="11908"/>
+        <w:tab w:val="left" w:pos="12824"/>
+        <w:tab w:val="left" w:pos="13740"/>
+        <w:tab w:val="left" w:pos="14656"/>
+      </w:tabs>
+      <w:overflowPunct/>
+      <w:autoSpaceDE/>
+      <w:autoSpaceDN/>
+      <w:adjustRightInd/>
+      <w:spacing w:line="240" w:lineRule="auto"/>
+      <w:textAlignment w:val="auto"/>
+    </w:pPr>
+    <w:rPr>
+      <w:rFonts w:ascii="Courier New" w:hAnsi="Courier New" w:cs="Courier New"/>
+      <w:sz w:val="20"/>
+      <w:lang w:val="en-AU" w:eastAsia="en-AU"/>
+    </w:rPr>
+  </w:style>
+  <w:style w:type="character" w:customStyle="1" w:styleId="HTMLPreformattedChar">
+    <w:name w:val="HTML Preformatted Char"/>
+    <w:basedOn w:val="DefaultParagraphFont"/>
+    <w:link w:val="HTMLPreformatted"/>
+    <w:uiPriority w:val="99"/>
+    <w:semiHidden/>
+    <w:rsid w:val="009A0671"/>
+    <w:rPr>
+      <w:rFonts w:ascii="Courier New" w:eastAsia="Times New Roman" w:hAnsi="Courier New" w:cs="Courier New"/>
+      <w:sz w:val="20"/>
+      <w:szCs w:val="20"/>
+      <w:lang w:eastAsia="en-AU"/>
+    </w:rPr>
+  </w:style>
 </w:styles>
 </file>
 

</xml_diff>